<commit_message>
bez menja se i glasi
</commit_message>
<xml_diff>
--- a/Novi Aneks.docx
+++ b/Novi Aneks.docx
@@ -4,7 +4,7 @@
   <w:body>
     <w:p>
       <w:r>
-        <w:t>Na osnovu člana 30. i 33. Zakona o radu ("Sl.glasnik RS", br. 24/2005, 61/2005, 54/2009, 32/2013, 75/2014, 13/2017- odluka US i 113/2017), a u skladu sa Pravilnikom o organizaciji i sistematizaciji radnih mesta za “POSITIVE” DOO Novi Sad br. OA 2212/2020-1 od 22.12.2020. godine (u daljem tekstu: Pravilnik) i pratećih izmena Pravilnika, dana 09.03.2022. godine. u Novom Sadu, zaključuje se:</w:t>
+        <w:t>Na osnovu člana 171. stav 1. tačka 5) i tačka 6) Zakona o radu ("Sl. glasnik RS", br. 24/2005, 61/2005, 54/2009, 32/2013, 75/2014, 13/2017 - odluka US, 113/2017 i 95/2018 - autentično tumačenje - u daljem tekstu: Zakon o radu), člana 23. Ugovora o radu br. 0903/2022-1 od 09.03.2022. godine (u daljem tekstu: Ugovor o radu), te na osnovu primljenog Obaveštenja poslodavca br. D 0606/2022-1 od 06.06.2022. godine iz člana 172. Zakona o radu, zaključuje se:</w:t>
       </w:r>
     </w:p>
     <w:p>
@@ -28,7 +28,7 @@
     </w:p>
     <w:p>
       <w:r>
-        <w:t>POSLODAVAC: "POSITIVE" DOO iz Novog Sada, Danila Kiša br.5, PIB:100276510, koga zastupa Miljan Radanović, direktor (u daljem tekstu: poslodavac) i</w:t>
+        <w:t>POSLODAVAC: "POSITIVE" DOO iz Novog Sada, Danila Kiša br.5, PIB: 100276510, koga zastupa Miljan Radanović, direktor (u daljem tekstu: poslodavac) i</w:t>
       </w:r>
     </w:p>
     <w:p>
@@ -49,12 +49,7 @@
     </w:p>
     <w:p>
       <w:r>
-        <w:t>Ugovorne strane konstatuju da je poslodavac pre zaključenja Ugovora o radu, zaposlenu obavestio o poslu, uslovima rada, pravima i obavezama iz radnog odnosa i pravilima koja se tiču obaveza zaposlene da poštuje organizaciju rada i poslovanja kod poslodavca, kao i o uslovima i pravilima poslodavca u vezi sa ispunjavanjem ugovornih i drugih obaveza iz radnog odnosa, te o pravima i obavezama koje proizilaze iz propisa o radu i propisa o bezbednosti i zaštiti života i zdravlja na radu, kao i pravo na druge oblike zaštite, u skladu sa zakonom i opštim aktom, odnosno ugovorom o radu.</w:t>
-      </w:r>
-    </w:p>
-    <w:p>
-      <w:r>
-        <w:t>Strane potpisinice ovog ugovora konstatuju i da je zaposlena prethodno primila Obaveštenje o zabrani vršenja zlostavljanja i seksualnog uznemiravanja na radu i zloupotrebi prava na zaštitu od tog ponašanja dana 09.03.2022. godine, kao i Obaveštenje o pravima i obavezama iz Zakona o zaštiti uzbunjivača dana 09.03.2022. godine.</w:t>
+        <w:t>Ugovorne strane konstatuju da je poslodavac pre zaključenja Ugovora o radu, zaposlenu obavestio o poslu, uslovima rada, pravima i obavezama iz radnog odnosa i pravilima koja se tiču obaveza zaposlene da poštuje organizaciju rada i poslovanja kod poslodavca, kao i o uslovima i pravilima poslodavca u vezi sa ispunjavanjem ugovornih i drugih obaveza iz radnog odnosa, te o pravima i obavezama koje proizilaze iz propisa o radu i propisa o bezbednosti i zaštiti života i zdravlja na radu, kao i pravo na druge oblike zaštite, u skladu sa zakonom i opštim aktom, odnosno ugovorom o radu. Strane potpisinice ovog ugovora konstatuju i da je zaposlena prethodno primila Obaveštenje o zabrani vršenja zlostavljanja i seksualnog uznemiravanja na radu i zloupotrebi prava na zaštitu od tog ponašanja dana 09.03.2022. godine, kao i Obaveštenje o pravima i obavezama iz Zakona o zaštiti uzbunjivača dana 09.03.2022. godine.</w:t>
       </w:r>
     </w:p>
     <w:p>
@@ -70,12 +65,7 @@
     </w:p>
     <w:p>
       <w:r>
-        <w:t>Zaposlena stupa na rad dana 22.03.2022. godine.</w:t>
-      </w:r>
-    </w:p>
-    <w:p>
-      <w:r>
-        <w:t>Zaposlena zasniva radni odnos na neodređeno vreme.</w:t>
+        <w:t>Zaposlena stupa na rad dana 22.03.2022. godine. Zaposlena zasniva radni odnos na neodređeno vreme.</w:t>
       </w:r>
     </w:p>
     <w:p>
@@ -269,22 +259,7 @@
     </w:p>
     <w:p>
       <w:r>
-        <w:t>Zaposlena zasniva radni odnos sa punim radnim vremenom.</w:t>
-      </w:r>
-    </w:p>
-    <w:p>
-      <w:r>
-        <w:t>Radna nedelja se utvrđuje kao petodnevna od 08.00h do 16.00h i po pravilu sadrži ukupno 40 (četrdeset) radnih časova, a u skladu sa Zakonom i Pravilnikom o radu i duže ukoliko priroda posla to zahteva. Poslodavac može da izvrši preraspodelu radnog vremena kada to zahteva priroda delatnosti, organizacija rada, bolje korišćenje sredstava rada, racionalnije korišćenje radnog vremena i izvršenje određenog posla u utvrđenim rokovima. Preraspodela radnog vremena vrši se tako da ukupno radno vreme zaposlene u periodu od šest meseci u toku kalendarske godine u proseku ne bude duže od ugovorenog radnog vremena zaposlene. U slučaju preraspodele radnog vremena, radno vreme ne može da bude duže od 60 časova nedeljno Preraspodela radnog vremena ne smatra se prekovremenim radom.</w:t>
-      </w:r>
-    </w:p>
-    <w:p>
-      <w:r>
-        <w:t>Na zahtev poslodavca, zaposlena je dužna da radi duže od punog radnog vremena u slučaju više sile, iznenadnog povećanja obima posla i u drugim slučajevima kada je neophodno da se u određenom roku završi posao koji nije planiran (u daljem tekstu: prekovremeni rad). Prekovremeni rad ne može da traje duže od osam časova nedeljno. Zaposlena ne može da radi duže od 12 časova dnevno uključujući i prekovremeni rad.</w:t>
-      </w:r>
-    </w:p>
-    <w:p>
-      <w:r>
-        <w:t>O rasporedu i promeni rasporeda radnog vremena poslodavac će obavestiti zaposlenu najmanje 5 (pet) dana pre promene, osim u slučaju uvođenja prekovremenog rada.</w:t>
+        <w:t>Zaposlena zasniva radni odnos sa punim radnim vremenom. Radna nedelja se utvrđuje kao petodnevna od 08.00h do 16.00h i po pravilu sadrži ukupno 40 (četrdeset) radnih časova, a u skladu sa Zakonom i Pravilnikom o radu i duže ukoliko priroda posla to zahteva. Poslodavac može da izvrši preraspodelu radnog vremena kada to zahteva priroda delatnosti, organizacija rada, bolje korišćenje sredstava rada, racionalnije korišćenje radnog vremena i izvršenje određenog posla u utvrđenim rokovima. Preraspodela radnog vremena vrši se tako da ukupno radno vreme zaposlene u periodu od šest meseci u toku kalendarske godine u proseku ne bude duže od ugovorenog radnog vremena zaposlene. U slučaju preraspodele radnog vremena, radno vreme ne može da bude duže od 60 časova nedeljno Preraspodela radnog vremena ne smatra se prekovremenim radom. Na zahtev poslodavca, zaposlena je dužna da radi duže od punog radnog vremena u slučaju više sile, iznenadnog povećanja obima posla i u drugim slučajevima kada je neophodno da se u određenom roku završi posao koji nije planiran (u daljem tekstu: prekovremeni rad). Prekovremeni rad ne može da traje duže od osam časova nedeljno. Zaposlena ne može da radi duže od 12 časova dnevno uključujući i prekovremeni rad. O rasporedu i promeni rasporeda radnog vremena poslodavac će obavestiti zaposlenu najmanje 5 (pet) dana pre promene, osim u slučaju uvođenja prekovremenog rada.</w:t>
       </w:r>
     </w:p>
     <w:p>
@@ -300,22 +275,7 @@
     </w:p>
     <w:p>
       <w:r>
-        <w:t>Zaposlena ima pravo na odmor u toku dnevnog rada, dnevni, nedeljni i godišnji odmor u skladu sa Zakonom i Pravilnikom o radu.</w:t>
-      </w:r>
-    </w:p>
-    <w:p>
-      <w:r>
-        <w:t>Pravilnikom o radu utvrđeno pravo na odmor u toku dnevnog rada je u trajanju od 30 (trideset) minuta za zaposlenu koja radi puno radno vreme. Odmor u toku dnevnog rada ne može da se koristi na početku i na kraju radnog vremena a vreme odmora uračunava se u radno vreme.</w:t>
-      </w:r>
-    </w:p>
-    <w:p>
-      <w:r>
-        <w:t>Zaposlena ima pravo na nedeljni odmor u trajanju od najmanje 24 časa neprekidno i koristi se, po pravilu, nedeljom.</w:t>
-      </w:r>
-    </w:p>
-    <w:p>
-      <w:r>
-        <w:t>Zakonom i Pravilnikom o radu utvrđena dužina godišnjeg odmora iznosi 20 (dvadeset) radnih dana. Pri utvrđivanju dužine godišnjeg odmora radna nedelja računa se kao 5 (pet) radnih dana. Zaposlena stiče pravo na korišćenje godišnjeg odmora u kalendarskoj godini posle mesec dana neprekidnog rada od dana zasnivanja radnog odnosa kod poslodavca. Godišnji odmor koristi se jednokratno ili u dva ili više delova. Ako zaposlena koristi godišnji odmor u delovima, prvi deo koristi u trajanju od najmanje 2 (dve) radne nedelje neprekidno u toku kalendarske godine, a ostatak najkasnije do 30. juna naredne godine. Zaposlena ne može da se odrekne prava na godišnji odmor, niti mu se to pravo može uskratiti ili zameniti novčanom naknadom, osim u slučaju prestanka radnog odnosa u skladu sa ovim zakonom. O rasporedu korišćenja godišnjeg odmora odlučuje poslodavac uz prethodnu konsultaciju sa zaposlenom.</w:t>
+        <w:t>Zaposlena ima pravo na odmor u toku dnevnog rada, dnevni, nedeljni i godišnji odmor u skladu sa Zakonom i Pravilnikom o radu. Pravilnikom o radu utvrđeno pravo na odmor u toku dnevnog rada je u trajanju od 30 (trideset) minuta za zaposlenu koja radi puno radno vreme. Odmor u toku dnevnog rada ne može da se koristi na početku i na kraju radnog vremena a vreme odmora uračunava se u radno vreme. Zaposlena ima pravo na nedeljni odmor u trajanju od najmanje 24 časa neprekidno i koristi se, po pravilu, nedeljom. Zakonom i Pravilnikom o radu utvrđena dužina godišnjeg odmora iznosi 20 (dvadeset) radnih dana. Pri utvrđivanju dužine godišnjeg odmora radna nedelja računa se kao 5 (pet) radnih dana. Zaposlena stiče pravo na korišćenje godišnjeg odmora u kalendarskoj godini posle mesec dana neprekidnog rada od dana zasnivanja radnog odnosa kod poslodavca. Godišnji odmor koristi se jednokratno ili u dva ili više delova. Ako zaposlena koristi godišnji odmor u delovima, prvi deo koristi u trajanju od najmanje 2 (dve) radne nedelje neprekidno u toku kalendarske godine, a ostatak najkasnije do 30. juna naredne godine. Zaposlena ne može da se odrekne prava na godišnji odmor, niti mu se to pravo može uskratiti ili zameniti novčanom naknadom, osim u slučaju prestanka radnog odnosa u skladu sa ovim zakonom. O rasporedu korišćenja godišnjeg odmora odlučuje poslodavac uz prethodnu konsultaciju sa zaposlenom.</w:t>
       </w:r>
     </w:p>
     <w:p>
@@ -331,12 +291,7 @@
     </w:p>
     <w:p>
       <w:r>
-        <w:t>Zarada zaposlene sastoji se od zarade za obavljeni rad i vreme provedeno na radu i drugih primanja po osnovu radnog odnosa u skladu sa ovim ugovorom.</w:t>
-      </w:r>
-    </w:p>
-    <w:p>
-      <w:r>
-        <w:t>Zarada za obavljeni rad i vreme provedeno na radu utvrđuje se na osnovu:</w:t>
+        <w:t>Zarada zaposlene sastoji se od zarade za obavljeni rad i vreme provedeno na radu i drugih primanja po osnovu radnog odnosa u skladu sa ovim ugovorom. Zarada za obavljeni rad i vreme provedeno na radu utvrđuje se na osnovu:</w:t>
       </w:r>
     </w:p>
     <w:p>
@@ -376,12 +331,7 @@
     </w:p>
     <w:p>
       <w:r>
-        <w:t>Osnovna zarada za poslove koje zaposlena obavlja utvrđuje se ovim ugovorom za puno radno vreme i standardni učinak i sadrži složenost poslova, odgovornost, uslove rada i stručnu spremu koja je uslov za rad na određenim poslovima. Osnovna zarada iz prethodnog stava ove tačke, utvrđuje se u mesečnom novčanom bruto I iznosu i iznosi 65.150,00 dinara i ne može biti niža od iznosa bruto minimalne zarade koju utvrđuje Socijalno-ekonomski savet Republike Srbije ili Vlada Republike Srbije.</w:t>
-      </w:r>
-    </w:p>
-    <w:p>
-      <w:r>
-        <w:t>Radni učinak se utvrđuje na osnovu kriterijuma i merila:</w:t>
+        <w:t>Osnovna zarada za poslove koje zaposlena obavlja utvrđuje se ovim ugovorom za puno radno vreme i standardni učinak i sadrži složenost poslova, odgovornost, uslove rada i stručnu spremu koja je uslov za rad na određenim poslovima. Osnovna zarada iz prethodnog stava ove tačke, utvrđuje se u mesečnom novčanom bruto I iznosu i iznosi 65.150,00 dinara i ne može biti niža od iznosa bruto minimalne zarade koju utvrđuje Socijalno-ekonomski savet Republike Srbije ili Vlada Republike Srbije. Radni učinak se utvrđuje na osnovu kriterijuma i merila:</w:t>
       </w:r>
     </w:p>
     <w:p>
@@ -493,12 +443,7 @@
     </w:p>
     <w:p>
       <w:r>
-        <w:t>Ako su se istovremeno stekli uslovi po više osnova utvrđenih u stavu 1. tačke 1. - 4. ovog člana, procenat uvećanja zarade ne može biti niži od zbira procenata po svakom od osnova uvećanja.</w:t>
-      </w:r>
-    </w:p>
-    <w:p>
-      <w:r>
-        <w:t>Rezultate rada utvrđuje poslodavac na osnovu ocene obavljenog rada zaposlene u skladu sa kriterijumima efikasnosti, odgovornosti, ažurnosti, kvaliteta obavljenog posla, doprinosa timskom radu i sl.</w:t>
+        <w:t>Ako su se istovremeno stekli uslovi po više osnova utvrđenih u stavu 1. tačke 1. - 4. ovog člana, procenat uvećanja zarade ne može biti niži od zbira procenata po svakom od osnova uvećanja. Rezultate rada utvrđuje poslodavac na osnovu ocene obavljenog rada zaposlene u skladu sa kriterijumima efikasnosti, odgovornosti, ažurnosti, kvaliteta obavljenog posla, doprinosa timskom radu i sl.</w:t>
       </w:r>
     </w:p>
     <w:p>
@@ -705,12 +650,7 @@
     </w:p>
     <w:p>
       <w:r>
-        <w:t>Zaposlena ima pravo u toku kalendarske godine na odsustvo sa rada uz naknadu zarade (plaćeno odsustvo) najviše do sedam radnih dana u kalendarskoj godini u slučajevima predviđenim Pravilnikom o radu.</w:t>
-      </w:r>
-    </w:p>
-    <w:p>
-      <w:r>
-        <w:t>Poslodavac može zaposlenoj da odobri odsustvo bez naknade zarade (neplaćeno odsustvo) u slučajevima predviđenim Pravilnikom o radu.</w:t>
+        <w:t>Zaposlena ima pravo u toku kalendarske godine na odsustvo sa rada uz naknadu zarade (plaćeno odsustvo) najviše do sedam radnih dana u kalendarskoj godini u slučajevima predviđenim Pravilnikom o radu. Poslodavac može zaposlenoj da odobri odsustvo bez naknade zarade (neplaćeno odsustvo) u slučajevima predviđenim Pravilnikom o radu.</w:t>
       </w:r>
     </w:p>
     <w:p>
@@ -757,12 +697,12 @@
     </w:p>
     <w:p>
       <w:r>
-        <w:t>3. ako zaposlena ne poštuje radnu disciplinu propisanu aktom poslodavca, odnosno ako je njegovo ponašanje takvo da ne može da nastavi rad kod poslodavca;</w:t>
-      </w:r>
-    </w:p>
-    <w:p>
-      <w:r>
-        <w:t>4. ako zaposlena učini krivično delona radu ili u vezi sa radom;</w:t>
+        <w:t>3. ako zaposlena ne poštuje radnu disciplinu propisanu aktomposlodavca, odnosno ako je njegovo ponašanje takvo da ne može da nastavi rad kod poslodavca;</w:t>
+      </w:r>
+    </w:p>
+    <w:p>
+      <w:r>
+        <w:t>4. ako zaposlena učini krivično delo na radu ili u vezi sa radom;</w:t>
       </w:r>
     </w:p>
     <w:p>
@@ -1211,22 +1151,7 @@
     </w:p>
     <w:p>
       <w:r>
-        <w:t>Zaposlena u toku radnog odnosa ne može bez saglasnosti poslodavca da na teritoriji Republike Srbije radi u svoje ime i za svoj račun, kao i u ime i za račun drugog pravnog ili fizičkog lica poslove koji mogu da koriste listu klijenata poslodavca, tehnološke inovacije razvijene od strane preduzeća, proizvode specifične za poslovanje preduzeća i ostale informacije koje su definisane kao informacije internog karaktera, u koje spadaju i sve informacije koje se nalaze u ERP sistemu ili ostalim evidencijama preduzeća, a koje nisu javno dostupne.</w:t>
-      </w:r>
-    </w:p>
-    <w:p>
-      <w:r>
-        <w:t>Zabrana konkurencije važi do dve godine posle prestanka radnog odnosa.</w:t>
-      </w:r>
-    </w:p>
-    <w:p>
-      <w:r>
-        <w:t>Poslodavac se obavezuje da isplati novčanu nadoknadu u visini poslednje obračunate i isplaćene neto zarade zbog ograničenja koja zaposlena trpi u periodu kojem je na snazi klauzula o zabrani konkurencije. Naknada se isplaćuje nakon prestanka radnog odnosa i ne predstavlja deo zarade zaposlene.</w:t>
-      </w:r>
-    </w:p>
-    <w:p>
-      <w:r>
-        <w:t>Ako zaposlena prekrši zabranu konkurencije, poslodavac ima pravo da zahteva naknadu u visini stvarno pretrpljene štete.</w:t>
+        <w:t>Zaposlena u toku radnog odnosa ne može bez saglasnosti poslodavca da na teritoriji Republike Srbije radi u svoje ime i za svoj račun, kao i u ime i za račun drugog pravnog ili fizičkog lica poslove koji mogu da koriste listu klijenata poslodavca, tehnološke inovacije razvijene od strane preduzeća, proizvode specifične za poslovanje preduzeća i ostale informacije koje su definisane kao informacije internog karaktera, u koje spadaju i sve informacije koje se nalaze u ERP sistemu ili ostalim evidencijama preduzeća, a koje nisu javno dostupne. Zabrana konkurencije važi do dve godine posle prestanka radnog odnosa. Poslodavac se obavezuje da isplati novčanu nadoknadu u visini poslednje obračunate i isplaćene neto zarade zbog ograničenja koja zaposlena trpi u periodu kojem je na snazi klauzula o zabrani konkurencije. Naknada se isplaćuje nakon prestanka radnog odnosa i ne predstavlja deo zarade zaposlene. Ako zaposlena prekrši zabranu konkurencije, poslodavac ima pravo da zahteva naknadu u visini stvarno pretrpljene štete.</w:t>
       </w:r>
     </w:p>
     <w:p>
@@ -1242,12 +1167,7 @@
     </w:p>
     <w:p>
       <w:r>
-        <w:t>Zaposlena izjavljuje da nema zdravstvenih i drugih ograničenja koja mogu uticati na nesmetano obavljanje poslova predviđenih ovim ugovorom, da je upoznat sa propisanim merama zaštite na radu i obavezuje se da ih se pridržava.</w:t>
-      </w:r>
-    </w:p>
-    <w:p>
-      <w:r>
-        <w:t>Na osnovu Zakona o bezbednosti i zdravlju na radu i Akta o proceni rizika radnih mesta poslodavac je u obavezi da:</w:t>
+        <w:t>Zaposlena izjavljuje da nema zdravstvenih i drugih ograničenja koja mogu uticati na nesmetano obavljanje poslova predviđenih ovim ugovorom, da je upoznat sa propisanim merama zaštite na radu i obavezuje se da ih se pridržava. Na osnovu Zakona o bezbednosti i zdravlju na radu i Akta o proceni rizika radnih mesta poslodavac je u obavezi da:</w:t>
       </w:r>
     </w:p>
     <w:p>
@@ -1359,17 +1279,7 @@
     </w:p>
     <w:p>
       <w:r>
-        <w:t>Zaposlena ima pravo i obavezu da se pre početka rada upozna sa merama bezbednosti i zdravlja na radu na poslovima ili na radnom mestu na koje je raspoređena i da se podvrgne proveri sposobnosti za bezbedan rad.</w:t>
-      </w:r>
-    </w:p>
-    <w:p>
-      <w:r>
-        <w:t>Zaposlena ima pravo da ovlašćenom licu daje primedbe i obaveštenja o pitanjima bezbednosti i zaštite zdravlja na radu. Zaposlena ima pravo da odbije da radi na radnom mestu zbog toga što smatra da mu preti neposredna opasnost po život i zdravlje.</w:t>
-      </w:r>
-    </w:p>
-    <w:p>
-      <w:r>
-        <w:t>Zaposlena ima obavezu da svoje poslove i zadatke obavlja sa punom pažnjom, da se pridržava utvrđenih mera za bezbedan i zdrav rad, da koristi sredstva ili opremu za ličnu zaštitu na radu, da pod uticajem alkohola i narkotika ne sme započeti niti nastaviti rad.</w:t>
+        <w:t>Zaposlena ima pravo i obavezu da se pre početka rada upozna sa merama bezbednosti i zdravlja na radu na poslovima ili na radnom mestu na koje je raspoređen i da se podvrgne proveri sposobnosti za bezbedan rad. Zaposlena ima pravo da ovlašćenom licu daje primedbe i obaveštenja o pitanjima bezbednosti i zaštite zdravlja na radu. Zaposlena ima pravo da odbije da radi na radnom mestu zbog toga što smatra da mu preti neposredna opasnost po život i zdravlje. Zaposlena ima obavezu da svoje poslove i zadatke obavlja sa punom pažnjom, da se pridržava utvrđenih mera za bezbedan i zdrav rad, da koristi sredstva ili opremu za ličnu zaštitu na radu, da pod uticajem alkohola i narkotika ne sme započeti niti nastaviti rad.</w:t>
       </w:r>
     </w:p>
     <w:p>
@@ -1385,12 +1295,7 @@
     </w:p>
     <w:p>
       <w:r>
-        <w:t>Potpisivanjem ovog ugovora o radu zaposlena izjavljuje da je upoznata sa odredbama Pravilnika o obrazovanju, stručnom osposobljavanju i usavršavanju br. OA 1112/2017-1 kao i Pravilnika o poslovnoj tajni br. OA 1112/2017-2.</w:t>
-      </w:r>
-    </w:p>
-    <w:p>
-      <w:r>
-        <w:t>Takođe, potpisivanjem ovog aneksa zaposlena se upoznaje da nepoštovanje odredbi ovih akata predstavlja povredu radne obaveze koja za sobom povlači posledice koje mogu biti: privremeno udaljenje sa rada, novčana kazna, opomena sa najavom otkaza iz člana 179a Zakona o radu ili otkaz ugovora o radu od strane poslodavca iz člana 179. Zakona o radu.</w:t>
+        <w:t>Potpisivanjem ovog ugovora o radu zaposlena izjavljuje da je upoznata sa odredbama Pravilnika o obrazovanju, stručnom osposobljavanju i usavršavanju br. OA 1112/2017-1 kao i Pravilnika o poslovnoj tajni br. OA 1112/2017-2. Takođe, potpisivanjem ovog aneksa zaposlena se upoznaje da nepoštovanje odredbi ovih akata predstavlja povredu radne obaveze koja za sobom povlači posledice koje mogu biti: privremeno udaljenje sa rada, novčana kazna, opomena sa najavom otkaza iz člana 179a Zakona o radu ili otkaz ugovora o radu od strane poslodavca iz člana 179. Zakona o radu.</w:t>
       </w:r>
     </w:p>
     <w:p>

</xml_diff>